<commit_message>
updated results for Charlotte's survival analysis
</commit_message>
<xml_diff>
--- a/neoadjuvant/neoadjuvant.docx
+++ b/neoadjuvant/neoadjuvant.docx
@@ -206,29 +206,29 @@
               <w:jc w:val="right"/>
             </w:pPr>
             <w:r>
-              <w:t xml:space="preserve">3.93910</w:t>
-            </w:r>
-          </w:p>
-        </w:tc>
-        <w:tc>
-          <w:p>
-            <w:pPr>
-              <w:pStyle w:val="Compact"/>
-              <w:jc w:val="right"/>
-            </w:pPr>
-            <w:r>
-              <w:t xml:space="preserve">0.40121</w:t>
-            </w:r>
-          </w:p>
-        </w:tc>
-        <w:tc>
-          <w:p>
-            <w:pPr>
-              <w:pStyle w:val="Compact"/>
-              <w:jc w:val="right"/>
-            </w:pPr>
-            <w:r>
-              <w:t xml:space="preserve">9.81814</w:t>
+              <w:t xml:space="preserve">3.58333</w:t>
+            </w:r>
+          </w:p>
+        </w:tc>
+        <w:tc>
+          <w:p>
+            <w:pPr>
+              <w:pStyle w:val="Compact"/>
+              <w:jc w:val="right"/>
+            </w:pPr>
+            <w:r>
+              <w:t xml:space="preserve">0.30680</w:t>
+            </w:r>
+          </w:p>
+        </w:tc>
+        <w:tc>
+          <w:p>
+            <w:pPr>
+              <w:pStyle w:val="Compact"/>
+              <w:jc w:val="right"/>
+            </w:pPr>
+            <w:r>
+              <w:t xml:space="preserve">11.67963</w:t>
             </w:r>
           </w:p>
         </w:tc>
@@ -263,97 +263,40 @@
               <w:jc w:val="right"/>
             </w:pPr>
             <w:r>
-              <w:t xml:space="preserve">-1.56873</w:t>
-            </w:r>
-          </w:p>
-        </w:tc>
-        <w:tc>
-          <w:p>
-            <w:pPr>
-              <w:pStyle w:val="Compact"/>
-              <w:jc w:val="right"/>
-            </w:pPr>
-            <w:r>
-              <w:t xml:space="preserve">0.50395</w:t>
-            </w:r>
-          </w:p>
-        </w:tc>
-        <w:tc>
-          <w:p>
-            <w:pPr>
-              <w:pStyle w:val="Compact"/>
-              <w:jc w:val="right"/>
-            </w:pPr>
-            <w:r>
-              <w:t xml:space="preserve">-3.11285</w:t>
-            </w:r>
-          </w:p>
-        </w:tc>
-        <w:tc>
-          <w:p>
-            <w:pPr>
-              <w:pStyle w:val="Compact"/>
-              <w:jc w:val="right"/>
-            </w:pPr>
-            <w:r>
-              <w:t xml:space="preserve">0.00252</w:t>
-            </w:r>
-          </w:p>
-        </w:tc>
-      </w:tr>
-      <w:tr>
-        <w:tc>
-          <w:p>
-            <w:pPr>
-              <w:pStyle w:val="Compact"/>
-              <w:jc w:val="left"/>
-            </w:pPr>
-            <w:r>
-              <w:t xml:space="preserve">CohortVNAC</w:t>
-            </w:r>
-          </w:p>
-        </w:tc>
-        <w:tc>
-          <w:p>
-            <w:pPr>
-              <w:pStyle w:val="Compact"/>
-              <w:jc w:val="right"/>
-            </w:pPr>
-            <w:r>
-              <w:t xml:space="preserve">-0.86966</w:t>
-            </w:r>
-          </w:p>
-        </w:tc>
-        <w:tc>
-          <w:p>
-            <w:pPr>
-              <w:pStyle w:val="Compact"/>
-              <w:jc w:val="right"/>
-            </w:pPr>
-            <w:r>
-              <w:t xml:space="preserve">0.62728</w:t>
-            </w:r>
-          </w:p>
-        </w:tc>
-        <w:tc>
-          <w:p>
-            <w:pPr>
-              <w:pStyle w:val="Compact"/>
-              <w:jc w:val="right"/>
-            </w:pPr>
-            <w:r>
-              <w:t xml:space="preserve">-1.38641</w:t>
-            </w:r>
-          </w:p>
-        </w:tc>
-        <w:tc>
-          <w:p>
-            <w:pPr>
-              <w:pStyle w:val="Compact"/>
-              <w:jc w:val="right"/>
-            </w:pPr>
-            <w:r>
-              <w:t xml:space="preserve">0.16921</w:t>
+              <w:t xml:space="preserve">-1.02899</w:t>
+            </w:r>
+          </w:p>
+        </w:tc>
+        <w:tc>
+          <w:p>
+            <w:pPr>
+              <w:pStyle w:val="Compact"/>
+              <w:jc w:val="right"/>
+            </w:pPr>
+            <w:r>
+              <w:t xml:space="preserve">0.42914</w:t>
+            </w:r>
+          </w:p>
+        </w:tc>
+        <w:tc>
+          <w:p>
+            <w:pPr>
+              <w:pStyle w:val="Compact"/>
+              <w:jc w:val="right"/>
+            </w:pPr>
+            <w:r>
+              <w:t xml:space="preserve">-2.39778</w:t>
+            </w:r>
+          </w:p>
+        </w:tc>
+        <w:tc>
+          <w:p>
+            <w:pPr>
+              <w:pStyle w:val="Compact"/>
+              <w:jc w:val="right"/>
+            </w:pPr>
+            <w:r>
+              <w:t xml:space="preserve">0.01861</w:t>
             </w:r>
           </w:p>
         </w:tc>
@@ -361,7 +304,7 @@
     </w:tbl>
     <w:p>
       <w:r>
-        <w:t xml:space="preserve">The reference group is the NAC cohort. We see that the average follow-up time at NAC is significantly greater than the follow-up time at TGH. Furthermore, the global F-test p-value is 0.0099041. This means at least one pair of the three average follow-up times are significantly different from each other. Therefore, we should include</w:t>
+        <w:t xml:space="preserve">The reference group is the NAC cohort. We see that the average follow-up time at NAC is significantly greater than the follow-up time at TGH. Therefore, we should include</w:t>
       </w:r>
       <w:r>
         <w:t xml:space="preserve"> </w:t>
@@ -496,40 +439,40 @@
               <w:jc w:val="right"/>
             </w:pPr>
             <w:r>
-              <w:t xml:space="preserve">0.99785</w:t>
-            </w:r>
-          </w:p>
-        </w:tc>
-        <w:tc>
-          <w:p>
-            <w:pPr>
-              <w:pStyle w:val="Compact"/>
-              <w:jc w:val="right"/>
-            </w:pPr>
-            <w:r>
-              <w:t xml:space="preserve">0.98763</w:t>
-            </w:r>
-          </w:p>
-        </w:tc>
-        <w:tc>
-          <w:p>
-            <w:pPr>
-              <w:pStyle w:val="Compact"/>
-              <w:jc w:val="right"/>
-            </w:pPr>
-            <w:r>
-              <w:t xml:space="preserve">1.00818</w:t>
-            </w:r>
-          </w:p>
-        </w:tc>
-        <w:tc>
-          <w:p>
-            <w:pPr>
-              <w:pStyle w:val="Compact"/>
-              <w:jc w:val="right"/>
-            </w:pPr>
-            <w:r>
-              <w:t xml:space="preserve">0.68201</w:t>
+              <w:t xml:space="preserve">0.99644</w:t>
+            </w:r>
+          </w:p>
+        </w:tc>
+        <w:tc>
+          <w:p>
+            <w:pPr>
+              <w:pStyle w:val="Compact"/>
+              <w:jc w:val="right"/>
+            </w:pPr>
+            <w:r>
+              <w:t xml:space="preserve">0.98626</w:t>
+            </w:r>
+          </w:p>
+        </w:tc>
+        <w:tc>
+          <w:p>
+            <w:pPr>
+              <w:pStyle w:val="Compact"/>
+              <w:jc w:val="right"/>
+            </w:pPr>
+            <w:r>
+              <w:t xml:space="preserve">1.00673</w:t>
+            </w:r>
+          </w:p>
+        </w:tc>
+        <w:tc>
+          <w:p>
+            <w:pPr>
+              <w:pStyle w:val="Compact"/>
+              <w:jc w:val="right"/>
+            </w:pPr>
+            <w:r>
+              <w:t xml:space="preserve">0.49658</w:t>
             </w:r>
           </w:p>
         </w:tc>
@@ -651,40 +594,40 @@
               <w:jc w:val="right"/>
             </w:pPr>
             <w:r>
-              <w:t xml:space="preserve">1.000594</w:t>
-            </w:r>
-          </w:p>
-        </w:tc>
-        <w:tc>
-          <w:p>
-            <w:pPr>
-              <w:pStyle w:val="Compact"/>
-              <w:jc w:val="right"/>
-            </w:pPr>
-            <w:r>
-              <w:t xml:space="preserve">0.9901130</w:t>
-            </w:r>
-          </w:p>
-        </w:tc>
-        <w:tc>
-          <w:p>
-            <w:pPr>
-              <w:pStyle w:val="Compact"/>
-              <w:jc w:val="right"/>
-            </w:pPr>
-            <w:r>
-              <w:t xml:space="preserve">1.011186</w:t>
-            </w:r>
-          </w:p>
-        </w:tc>
-        <w:tc>
-          <w:p>
-            <w:pPr>
-              <w:pStyle w:val="Compact"/>
-              <w:jc w:val="right"/>
-            </w:pPr>
-            <w:r>
-              <w:t xml:space="preserve">0.9119809</w:t>
+              <w:t xml:space="preserve">0.9982903</w:t>
+            </w:r>
+          </w:p>
+        </w:tc>
+        <w:tc>
+          <w:p>
+            <w:pPr>
+              <w:pStyle w:val="Compact"/>
+              <w:jc w:val="right"/>
+            </w:pPr>
+            <w:r>
+              <w:t xml:space="preserve">0.9882596</w:t>
+            </w:r>
+          </w:p>
+        </w:tc>
+        <w:tc>
+          <w:p>
+            <w:pPr>
+              <w:pStyle w:val="Compact"/>
+              <w:jc w:val="right"/>
+            </w:pPr>
+            <w:r>
+              <w:t xml:space="preserve">1.008423</w:t>
+            </w:r>
+          </w:p>
+        </w:tc>
+        <w:tc>
+          <w:p>
+            <w:pPr>
+              <w:pStyle w:val="Compact"/>
+              <w:jc w:val="right"/>
+            </w:pPr>
+            <w:r>
+              <w:t xml:space="preserve">0.7398031</w:t>
             </w:r>
           </w:p>
         </w:tc>
@@ -708,97 +651,40 @@
               <w:jc w:val="right"/>
             </w:pPr>
             <w:r>
-              <w:t xml:space="preserve">1.981533</w:t>
-            </w:r>
-          </w:p>
-        </w:tc>
-        <w:tc>
-          <w:p>
-            <w:pPr>
-              <w:pStyle w:val="Compact"/>
-              <w:jc w:val="right"/>
-            </w:pPr>
-            <w:r>
-              <w:t xml:space="preserve">1.1432300</w:t>
-            </w:r>
-          </w:p>
-        </w:tc>
-        <w:tc>
-          <w:p>
-            <w:pPr>
-              <w:pStyle w:val="Compact"/>
-              <w:jc w:val="right"/>
-            </w:pPr>
-            <w:r>
-              <w:t xml:space="preserve">3.434543</w:t>
-            </w:r>
-          </w:p>
-        </w:tc>
-        <w:tc>
-          <w:p>
-            <w:pPr>
-              <w:pStyle w:val="Compact"/>
-              <w:jc w:val="right"/>
-            </w:pPr>
-            <w:r>
-              <w:t xml:space="preserve">0.0148112</w:t>
-            </w:r>
-          </w:p>
-        </w:tc>
-      </w:tr>
-      <w:tr>
-        <w:tc>
-          <w:p>
-            <w:pPr>
-              <w:pStyle w:val="Compact"/>
-              <w:jc w:val="left"/>
-            </w:pPr>
-            <w:r>
-              <w:t xml:space="preserve">CohortVNAC</w:t>
-            </w:r>
-          </w:p>
-        </w:tc>
-        <w:tc>
-          <w:p>
-            <w:pPr>
-              <w:pStyle w:val="Compact"/>
-              <w:jc w:val="right"/>
-            </w:pPr>
-            <w:r>
-              <w:t xml:space="preserve">1.015294</w:t>
-            </w:r>
-          </w:p>
-        </w:tc>
-        <w:tc>
-          <w:p>
-            <w:pPr>
-              <w:pStyle w:val="Compact"/>
-              <w:jc w:val="right"/>
-            </w:pPr>
-            <w:r>
-              <w:t xml:space="preserve">0.4854433</w:t>
-            </w:r>
-          </w:p>
-        </w:tc>
-        <w:tc>
-          <w:p>
-            <w:pPr>
-              <w:pStyle w:val="Compact"/>
-              <w:jc w:val="right"/>
-            </w:pPr>
-            <w:r>
-              <w:t xml:space="preserve">2.123463</w:t>
-            </w:r>
-          </w:p>
-        </w:tc>
-        <w:tc>
-          <w:p>
-            <w:pPr>
-              <w:pStyle w:val="Compact"/>
-              <w:jc w:val="right"/>
-            </w:pPr>
-            <w:r>
-              <w:t xml:space="preserve">0.9678414</w:t>
+              <w:t xml:space="preserve">1.8249899</w:t>
+            </w:r>
+          </w:p>
+        </w:tc>
+        <w:tc>
+          <w:p>
+            <w:pPr>
+              <w:pStyle w:val="Compact"/>
+              <w:jc w:val="right"/>
+            </w:pPr>
+            <w:r>
+              <w:t xml:space="preserve">1.1504945</w:t>
+            </w:r>
+          </w:p>
+        </w:tc>
+        <w:tc>
+          <w:p>
+            <w:pPr>
+              <w:pStyle w:val="Compact"/>
+              <w:jc w:val="right"/>
+            </w:pPr>
+            <w:r>
+              <w:t xml:space="preserve">2.894919</w:t>
+            </w:r>
+          </w:p>
+        </w:tc>
+        <w:tc>
+          <w:p>
+            <w:pPr>
+              <w:pStyle w:val="Compact"/>
+              <w:jc w:val="right"/>
+            </w:pPr>
+            <w:r>
+              <w:t xml:space="preserve">0.0106035</w:t>
             </w:r>
           </w:p>
         </w:tc>
@@ -906,40 +792,40 @@
               <w:jc w:val="right"/>
             </w:pPr>
             <w:r>
-              <w:t xml:space="preserve">0.99487</w:t>
-            </w:r>
-          </w:p>
-        </w:tc>
-        <w:tc>
-          <w:p>
-            <w:pPr>
-              <w:pStyle w:val="Compact"/>
-              <w:jc w:val="right"/>
-            </w:pPr>
-            <w:r>
-              <w:t xml:space="preserve">0.98056</w:t>
-            </w:r>
-          </w:p>
-        </w:tc>
-        <w:tc>
-          <w:p>
-            <w:pPr>
-              <w:pStyle w:val="Compact"/>
-              <w:jc w:val="right"/>
-            </w:pPr>
-            <w:r>
-              <w:t xml:space="preserve">1.00938</w:t>
-            </w:r>
-          </w:p>
-        </w:tc>
-        <w:tc>
-          <w:p>
-            <w:pPr>
-              <w:pStyle w:val="Compact"/>
-              <w:jc w:val="right"/>
-            </w:pPr>
-            <w:r>
-              <w:t xml:space="preserve">0.48639</w:t>
+              <w:t xml:space="preserve">0.9938</w:t>
+            </w:r>
+          </w:p>
+        </w:tc>
+        <w:tc>
+          <w:p>
+            <w:pPr>
+              <w:pStyle w:val="Compact"/>
+              <w:jc w:val="right"/>
+            </w:pPr>
+            <w:r>
+              <w:t xml:space="preserve">0.97915</w:t>
+            </w:r>
+          </w:p>
+        </w:tc>
+        <w:tc>
+          <w:p>
+            <w:pPr>
+              <w:pStyle w:val="Compact"/>
+              <w:jc w:val="right"/>
+            </w:pPr>
+            <w:r>
+              <w:t xml:space="preserve">1.00867</w:t>
+            </w:r>
+          </w:p>
+        </w:tc>
+        <w:tc>
+          <w:p>
+            <w:pPr>
+              <w:pStyle w:val="Compact"/>
+              <w:jc w:val="right"/>
+            </w:pPr>
+            <w:r>
+              <w:t xml:space="preserve">0.41209</w:t>
             </w:r>
           </w:p>
         </w:tc>
@@ -1061,40 +947,40 @@
               <w:jc w:val="right"/>
             </w:pPr>
             <w:r>
-              <w:t xml:space="preserve">1.001645</w:t>
-            </w:r>
-          </w:p>
-        </w:tc>
-        <w:tc>
-          <w:p>
-            <w:pPr>
-              <w:pStyle w:val="Compact"/>
-              <w:jc w:val="right"/>
-            </w:pPr>
-            <w:r>
-              <w:t xml:space="preserve">0.9870476</w:t>
-            </w:r>
-          </w:p>
-        </w:tc>
-        <w:tc>
-          <w:p>
-            <w:pPr>
-              <w:pStyle w:val="Compact"/>
-              <w:jc w:val="right"/>
-            </w:pPr>
-            <w:r>
-              <w:t xml:space="preserve">1.016458</w:t>
-            </w:r>
-          </w:p>
-        </w:tc>
-        <w:tc>
-          <w:p>
-            <w:pPr>
-              <w:pStyle w:val="Compact"/>
-              <w:jc w:val="right"/>
-            </w:pPr>
-            <w:r>
-              <w:t xml:space="preserve">0.8263204</w:t>
+              <w:t xml:space="preserve">0.9993018</w:t>
+            </w:r>
+          </w:p>
+        </w:tc>
+        <w:tc>
+          <w:p>
+            <w:pPr>
+              <w:pStyle w:val="Compact"/>
+              <w:jc w:val="right"/>
+            </w:pPr>
+            <w:r>
+              <w:t xml:space="preserve">0.9847921</w:t>
+            </w:r>
+          </w:p>
+        </w:tc>
+        <w:tc>
+          <w:p>
+            <w:pPr>
+              <w:pStyle w:val="Compact"/>
+              <w:jc w:val="right"/>
+            </w:pPr>
+            <w:r>
+              <w:t xml:space="preserve">1.014025</w:t>
+            </w:r>
+          </w:p>
+        </w:tc>
+        <w:tc>
+          <w:p>
+            <w:pPr>
+              <w:pStyle w:val="Compact"/>
+              <w:jc w:val="right"/>
+            </w:pPr>
+            <w:r>
+              <w:t xml:space="preserve">0.9254373</w:t>
             </w:r>
           </w:p>
         </w:tc>
@@ -1118,97 +1004,40 @@
               <w:jc w:val="right"/>
             </w:pPr>
             <w:r>
-              <w:t xml:space="preserve">2.017749</w:t>
-            </w:r>
-          </w:p>
-        </w:tc>
-        <w:tc>
-          <w:p>
-            <w:pPr>
-              <w:pStyle w:val="Compact"/>
-              <w:jc w:val="right"/>
-            </w:pPr>
-            <w:r>
-              <w:t xml:space="preserve">1.1277160</w:t>
-            </w:r>
-          </w:p>
-        </w:tc>
-        <w:tc>
-          <w:p>
-            <w:pPr>
-              <w:pStyle w:val="Compact"/>
-              <w:jc w:val="right"/>
-            </w:pPr>
-            <w:r>
-              <w:t xml:space="preserve">3.610228</w:t>
-            </w:r>
-          </w:p>
-        </w:tc>
-        <w:tc>
-          <w:p>
-            <w:pPr>
-              <w:pStyle w:val="Compact"/>
-              <w:jc w:val="right"/>
-            </w:pPr>
-            <w:r>
-              <w:t xml:space="preserve">0.0180358</w:t>
-            </w:r>
-          </w:p>
-        </w:tc>
-      </w:tr>
-      <w:tr>
-        <w:tc>
-          <w:p>
-            <w:pPr>
-              <w:pStyle w:val="Compact"/>
-              <w:jc w:val="left"/>
-            </w:pPr>
-            <w:r>
-              <w:t xml:space="preserve">CohortVNAC</w:t>
-            </w:r>
-          </w:p>
-        </w:tc>
-        <w:tc>
-          <w:p>
-            <w:pPr>
-              <w:pStyle w:val="Compact"/>
-              <w:jc w:val="right"/>
-            </w:pPr>
-            <w:r>
-              <w:t xml:space="preserve">1.027280</w:t>
-            </w:r>
-          </w:p>
-        </w:tc>
-        <w:tc>
-          <w:p>
-            <w:pPr>
-              <w:pStyle w:val="Compact"/>
-              <w:jc w:val="right"/>
-            </w:pPr>
-            <w:r>
-              <w:t xml:space="preserve">0.4892750</w:t>
-            </w:r>
-          </w:p>
-        </w:tc>
-        <w:tc>
-          <w:p>
-            <w:pPr>
-              <w:pStyle w:val="Compact"/>
-              <w:jc w:val="right"/>
-            </w:pPr>
-            <w:r>
-              <w:t xml:space="preserve">2.156874</w:t>
-            </w:r>
-          </w:p>
-        </w:tc>
-        <w:tc>
-          <w:p>
-            <w:pPr>
-              <w:pStyle w:val="Compact"/>
-              <w:jc w:val="right"/>
-            </w:pPr>
-            <w:r>
-              <w:t xml:space="preserve">0.9433033</w:t>
+              <w:t xml:space="preserve">1.8331244</w:t>
+            </w:r>
+          </w:p>
+        </w:tc>
+        <w:tc>
+          <w:p>
+            <w:pPr>
+              <w:pStyle w:val="Compact"/>
+              <w:jc w:val="right"/>
+            </w:pPr>
+            <w:r>
+              <w:t xml:space="preserve">1.1345741</w:t>
+            </w:r>
+          </w:p>
+        </w:tc>
+        <w:tc>
+          <w:p>
+            <w:pPr>
+              <w:pStyle w:val="Compact"/>
+              <w:jc w:val="right"/>
+            </w:pPr>
+            <w:r>
+              <w:t xml:space="preserve">2.961768</w:t>
+            </w:r>
+          </w:p>
+        </w:tc>
+        <w:tc>
+          <w:p>
+            <w:pPr>
+              <w:pStyle w:val="Compact"/>
+              <w:jc w:val="right"/>
+            </w:pPr>
+            <w:r>
+              <w:t xml:space="preserve">0.0132954</w:t>
             </w:r>
           </w:p>
         </w:tc>
@@ -1316,40 +1145,40 @@
               <w:jc w:val="right"/>
             </w:pPr>
             <w:r>
-              <w:t xml:space="preserve">0.84754</w:t>
-            </w:r>
-          </w:p>
-        </w:tc>
-        <w:tc>
-          <w:p>
-            <w:pPr>
-              <w:pStyle w:val="Compact"/>
-              <w:jc w:val="right"/>
-            </w:pPr>
-            <w:r>
-              <w:t xml:space="preserve">0.71632</w:t>
-            </w:r>
-          </w:p>
-        </w:tc>
-        <w:tc>
-          <w:p>
-            <w:pPr>
-              <w:pStyle w:val="Compact"/>
-              <w:jc w:val="right"/>
-            </w:pPr>
-            <w:r>
-              <w:t xml:space="preserve">1.00279</w:t>
-            </w:r>
-          </w:p>
-        </w:tc>
-        <w:tc>
-          <w:p>
-            <w:pPr>
-              <w:pStyle w:val="Compact"/>
-              <w:jc w:val="right"/>
-            </w:pPr>
-            <w:r>
-              <w:t xml:space="preserve">0.05392</w:t>
+              <w:t xml:space="preserve">0.84173</w:t>
+            </w:r>
+          </w:p>
+        </w:tc>
+        <w:tc>
+          <w:p>
+            <w:pPr>
+              <w:pStyle w:val="Compact"/>
+              <w:jc w:val="right"/>
+            </w:pPr>
+            <w:r>
+              <w:t xml:space="preserve">0.71037</w:t>
+            </w:r>
+          </w:p>
+        </w:tc>
+        <w:tc>
+          <w:p>
+            <w:pPr>
+              <w:pStyle w:val="Compact"/>
+              <w:jc w:val="right"/>
+            </w:pPr>
+            <w:r>
+              <w:t xml:space="preserve">0.99738</w:t>
+            </w:r>
+          </w:p>
+        </w:tc>
+        <w:tc>
+          <w:p>
+            <w:pPr>
+              <w:pStyle w:val="Compact"/>
+              <w:jc w:val="right"/>
+            </w:pPr>
+            <w:r>
+              <w:t xml:space="preserve">0.04656</w:t>
             </w:r>
           </w:p>
         </w:tc>
@@ -1471,40 +1300,40 @@
               <w:jc w:val="right"/>
             </w:pPr>
             <w:r>
-              <w:t xml:space="preserve">0.9011514</w:t>
-            </w:r>
-          </w:p>
-        </w:tc>
-        <w:tc>
-          <w:p>
-            <w:pPr>
-              <w:pStyle w:val="Compact"/>
-              <w:jc w:val="right"/>
-            </w:pPr>
-            <w:r>
-              <w:t xml:space="preserve">0.7617691</w:t>
-            </w:r>
-          </w:p>
-        </w:tc>
-        <w:tc>
-          <w:p>
-            <w:pPr>
-              <w:pStyle w:val="Compact"/>
-              <w:jc w:val="right"/>
-            </w:pPr>
-            <w:r>
-              <w:t xml:space="preserve">1.066037</w:t>
-            </w:r>
-          </w:p>
-        </w:tc>
-        <w:tc>
-          <w:p>
-            <w:pPr>
-              <w:pStyle w:val="Compact"/>
-              <w:jc w:val="right"/>
-            </w:pPr>
-            <w:r>
-              <w:t xml:space="preserve">0.2247273</w:t>
+              <w:t xml:space="preserve">0.8886736</w:t>
+            </w:r>
+          </w:p>
+        </w:tc>
+        <w:tc>
+          <w:p>
+            <w:pPr>
+              <w:pStyle w:val="Compact"/>
+              <w:jc w:val="right"/>
+            </w:pPr>
+            <w:r>
+              <w:t xml:space="preserve">0.7492657</w:t>
+            </w:r>
+          </w:p>
+        </w:tc>
+        <w:tc>
+          <w:p>
+            <w:pPr>
+              <w:pStyle w:val="Compact"/>
+              <w:jc w:val="right"/>
+            </w:pPr>
+            <w:r>
+              <w:t xml:space="preserve">1.054020</w:t>
+            </w:r>
+          </w:p>
+        </w:tc>
+        <w:tc>
+          <w:p>
+            <w:pPr>
+              <w:pStyle w:val="Compact"/>
+              <w:jc w:val="right"/>
+            </w:pPr>
+            <w:r>
+              <w:t xml:space="preserve">0.1752066</w:t>
             </w:r>
           </w:p>
         </w:tc>
@@ -1528,97 +1357,40 @@
               <w:jc w:val="right"/>
             </w:pPr>
             <w:r>
-              <w:t xml:space="preserve">1.7853539</w:t>
-            </w:r>
-          </w:p>
-        </w:tc>
-        <w:tc>
-          <w:p>
-            <w:pPr>
-              <w:pStyle w:val="Compact"/>
-              <w:jc w:val="right"/>
-            </w:pPr>
-            <w:r>
-              <w:t xml:space="preserve">1.0377319</w:t>
-            </w:r>
-          </w:p>
-        </w:tc>
-        <w:tc>
-          <w:p>
-            <w:pPr>
-              <w:pStyle w:val="Compact"/>
-              <w:jc w:val="right"/>
-            </w:pPr>
-            <w:r>
-              <w:t xml:space="preserve">3.071591</w:t>
-            </w:r>
-          </w:p>
-        </w:tc>
-        <w:tc>
-          <w:p>
-            <w:pPr>
-              <w:pStyle w:val="Compact"/>
-              <w:jc w:val="right"/>
-            </w:pPr>
-            <w:r>
-              <w:t xml:space="preserve">0.0362818</w:t>
-            </w:r>
-          </w:p>
-        </w:tc>
-      </w:tr>
-      <w:tr>
-        <w:tc>
-          <w:p>
-            <w:pPr>
-              <w:pStyle w:val="Compact"/>
-              <w:jc w:val="left"/>
-            </w:pPr>
-            <w:r>
-              <w:t xml:space="preserve">CohortVNAC</w:t>
-            </w:r>
-          </w:p>
-        </w:tc>
-        <w:tc>
-          <w:p>
-            <w:pPr>
-              <w:pStyle w:val="Compact"/>
-              <w:jc w:val="right"/>
-            </w:pPr>
-            <w:r>
-              <w:t xml:space="preserve">1.0840834</w:t>
-            </w:r>
-          </w:p>
-        </w:tc>
-        <w:tc>
-          <w:p>
-            <w:pPr>
-              <w:pStyle w:val="Compact"/>
-              <w:jc w:val="right"/>
-            </w:pPr>
-            <w:r>
-              <w:t xml:space="preserve">0.5305874</w:t>
-            </w:r>
-          </w:p>
-        </w:tc>
-        <w:tc>
-          <w:p>
-            <w:pPr>
-              <w:pStyle w:val="Compact"/>
-              <w:jc w:val="right"/>
-            </w:pPr>
-            <w:r>
-              <w:t xml:space="preserve">2.214973</w:t>
-            </w:r>
-          </w:p>
-        </w:tc>
-        <w:tc>
-          <w:p>
-            <w:pPr>
-              <w:pStyle w:val="Compact"/>
-              <w:jc w:val="right"/>
-            </w:pPr>
-            <w:r>
-              <w:t xml:space="preserve">0.8247310</w:t>
+              <w:t xml:space="preserve">1.6204351</w:t>
+            </w:r>
+          </w:p>
+        </w:tc>
+        <w:tc>
+          <w:p>
+            <w:pPr>
+              <w:pStyle w:val="Compact"/>
+              <w:jc w:val="right"/>
+            </w:pPr>
+            <w:r>
+              <w:t xml:space="preserve">1.0008009</w:t>
+            </w:r>
+          </w:p>
+        </w:tc>
+        <w:tc>
+          <w:p>
+            <w:pPr>
+              <w:pStyle w:val="Compact"/>
+              <w:jc w:val="right"/>
+            </w:pPr>
+            <w:r>
+              <w:t xml:space="preserve">2.623709</w:t>
+            </w:r>
+          </w:p>
+        </w:tc>
+        <w:tc>
+          <w:p>
+            <w:pPr>
+              <w:pStyle w:val="Compact"/>
+              <w:jc w:val="right"/>
+            </w:pPr>
+            <w:r>
+              <w:t xml:space="preserve">0.0496206</w:t>
             </w:r>
           </w:p>
         </w:tc>
@@ -1726,40 +1498,40 @@
               <w:jc w:val="right"/>
             </w:pPr>
             <w:r>
-              <w:t xml:space="preserve">1.0042</w:t>
-            </w:r>
-          </w:p>
-        </w:tc>
-        <w:tc>
-          <w:p>
-            <w:pPr>
-              <w:pStyle w:val="Compact"/>
-              <w:jc w:val="right"/>
-            </w:pPr>
-            <w:r>
-              <w:t xml:space="preserve">0.97567</w:t>
-            </w:r>
-          </w:p>
-        </w:tc>
-        <w:tc>
-          <w:p>
-            <w:pPr>
-              <w:pStyle w:val="Compact"/>
-              <w:jc w:val="right"/>
-            </w:pPr>
-            <w:r>
-              <w:t xml:space="preserve">1.03356</w:t>
-            </w:r>
-          </w:p>
-        </w:tc>
-        <w:tc>
-          <w:p>
-            <w:pPr>
-              <w:pStyle w:val="Compact"/>
-              <w:jc w:val="right"/>
-            </w:pPr>
-            <w:r>
-              <w:t xml:space="preserve">0.77572</w:t>
+              <w:t xml:space="preserve">1.00042</w:t>
+            </w:r>
+          </w:p>
+        </w:tc>
+        <w:tc>
+          <w:p>
+            <w:pPr>
+              <w:pStyle w:val="Compact"/>
+              <w:jc w:val="right"/>
+            </w:pPr>
+            <w:r>
+              <w:t xml:space="preserve">0.97348</w:t>
+            </w:r>
+          </w:p>
+        </w:tc>
+        <w:tc>
+          <w:p>
+            <w:pPr>
+              <w:pStyle w:val="Compact"/>
+              <w:jc w:val="right"/>
+            </w:pPr>
+            <w:r>
+              <w:t xml:space="preserve">1.02811</w:t>
+            </w:r>
+          </w:p>
+        </w:tc>
+        <w:tc>
+          <w:p>
+            <w:pPr>
+              <w:pStyle w:val="Compact"/>
+              <w:jc w:val="right"/>
+            </w:pPr>
+            <w:r>
+              <w:t xml:space="preserve">0.97585</w:t>
             </w:r>
           </w:p>
         </w:tc>
@@ -1881,40 +1653,40 @@
               <w:jc w:val="right"/>
             </w:pPr>
             <w:r>
-              <w:t xml:space="preserve">1.0053676</w:t>
-            </w:r>
-          </w:p>
-        </w:tc>
-        <w:tc>
-          <w:p>
-            <w:pPr>
-              <w:pStyle w:val="Compact"/>
-              <w:jc w:val="right"/>
-            </w:pPr>
-            <w:r>
-              <w:t xml:space="preserve">0.9791669</w:t>
-            </w:r>
-          </w:p>
-        </w:tc>
-        <w:tc>
-          <w:p>
-            <w:pPr>
-              <w:pStyle w:val="Compact"/>
-              <w:jc w:val="right"/>
-            </w:pPr>
-            <w:r>
-              <w:t xml:space="preserve">1.032269</w:t>
-            </w:r>
-          </w:p>
-        </w:tc>
-        <w:tc>
-          <w:p>
-            <w:pPr>
-              <w:pStyle w:val="Compact"/>
-              <w:jc w:val="right"/>
-            </w:pPr>
-            <w:r>
-              <w:t xml:space="preserve">0.6911196</w:t>
+              <w:t xml:space="preserve">1.000478</w:t>
+            </w:r>
+          </w:p>
+        </w:tc>
+        <w:tc>
+          <w:p>
+            <w:pPr>
+              <w:pStyle w:val="Compact"/>
+              <w:jc w:val="right"/>
+            </w:pPr>
+            <w:r>
+              <w:t xml:space="preserve">0.9755715</w:t>
+            </w:r>
+          </w:p>
+        </w:tc>
+        <w:tc>
+          <w:p>
+            <w:pPr>
+              <w:pStyle w:val="Compact"/>
+              <w:jc w:val="right"/>
+            </w:pPr>
+            <w:r>
+              <w:t xml:space="preserve">1.026020</w:t>
+            </w:r>
+          </w:p>
+        </w:tc>
+        <w:tc>
+          <w:p>
+            <w:pPr>
+              <w:pStyle w:val="Compact"/>
+              <w:jc w:val="right"/>
+            </w:pPr>
+            <w:r>
+              <w:t xml:space="preserve">0.9703789</w:t>
             </w:r>
           </w:p>
         </w:tc>
@@ -1938,97 +1710,40 @@
               <w:jc w:val="right"/>
             </w:pPr>
             <w:r>
-              <w:t xml:space="preserve">1.9646750</w:t>
-            </w:r>
-          </w:p>
-        </w:tc>
-        <w:tc>
-          <w:p>
-            <w:pPr>
-              <w:pStyle w:val="Compact"/>
-              <w:jc w:val="right"/>
-            </w:pPr>
-            <w:r>
-              <w:t xml:space="preserve">1.1617546</w:t>
-            </w:r>
-          </w:p>
-        </w:tc>
-        <w:tc>
-          <w:p>
-            <w:pPr>
-              <w:pStyle w:val="Compact"/>
-              <w:jc w:val="right"/>
-            </w:pPr>
-            <w:r>
-              <w:t xml:space="preserve">3.322516</w:t>
-            </w:r>
-          </w:p>
-        </w:tc>
-        <w:tc>
-          <w:p>
-            <w:pPr>
-              <w:pStyle w:val="Compact"/>
-              <w:jc w:val="right"/>
-            </w:pPr>
-            <w:r>
-              <w:t xml:space="preserve">0.0117596</w:t>
-            </w:r>
-          </w:p>
-        </w:tc>
-      </w:tr>
-      <w:tr>
-        <w:tc>
-          <w:p>
-            <w:pPr>
-              <w:pStyle w:val="Compact"/>
-              <w:jc w:val="left"/>
-            </w:pPr>
-            <w:r>
-              <w:t xml:space="preserve">CohortVNAC</w:t>
-            </w:r>
-          </w:p>
-        </w:tc>
-        <w:tc>
-          <w:p>
-            <w:pPr>
-              <w:pStyle w:val="Compact"/>
-              <w:jc w:val="right"/>
-            </w:pPr>
-            <w:r>
-              <w:t xml:space="preserve">0.9966941</w:t>
-            </w:r>
-          </w:p>
-        </w:tc>
-        <w:tc>
-          <w:p>
-            <w:pPr>
-              <w:pStyle w:val="Compact"/>
-              <w:jc w:val="right"/>
-            </w:pPr>
-            <w:r>
-              <w:t xml:space="preserve">0.4887148</w:t>
-            </w:r>
-          </w:p>
-        </w:tc>
-        <w:tc>
-          <w:p>
-            <w:pPr>
-              <w:pStyle w:val="Compact"/>
-              <w:jc w:val="right"/>
-            </w:pPr>
-            <w:r>
-              <w:t xml:space="preserve">2.032676</w:t>
-            </w:r>
-          </w:p>
-        </w:tc>
-        <w:tc>
-          <w:p>
-            <w:pPr>
-              <w:pStyle w:val="Compact"/>
-              <w:jc w:val="right"/>
-            </w:pPr>
-            <w:r>
-              <w:t xml:space="preserve">0.9927338</w:t>
+              <w:t xml:space="preserve">1.846178</w:t>
+            </w:r>
+          </w:p>
+        </w:tc>
+        <w:tc>
+          <w:p>
+            <w:pPr>
+              <w:pStyle w:val="Compact"/>
+              <w:jc w:val="right"/>
+            </w:pPr>
+            <w:r>
+              <w:t xml:space="preserve">1.1691534</w:t>
+            </w:r>
+          </w:p>
+        </w:tc>
+        <w:tc>
+          <w:p>
+            <w:pPr>
+              <w:pStyle w:val="Compact"/>
+              <w:jc w:val="right"/>
+            </w:pPr>
+            <w:r>
+              <w:t xml:space="preserve">2.915249</w:t>
+            </w:r>
+          </w:p>
+        </w:tc>
+        <w:tc>
+          <w:p>
+            <w:pPr>
+              <w:pStyle w:val="Compact"/>
+              <w:jc w:val="right"/>
+            </w:pPr>
+            <w:r>
+              <w:t xml:space="preserve">0.0085272</w:t>
             </w:r>
           </w:p>
         </w:tc>
@@ -2136,40 +1851,40 @@
               <w:jc w:val="right"/>
             </w:pPr>
             <w:r>
-              <w:t xml:space="preserve">0.96822</w:t>
-            </w:r>
-          </w:p>
-        </w:tc>
-        <w:tc>
-          <w:p>
-            <w:pPr>
-              <w:pStyle w:val="Compact"/>
-              <w:jc w:val="right"/>
-            </w:pPr>
-            <w:r>
-              <w:t xml:space="preserve">0.9217</w:t>
-            </w:r>
-          </w:p>
-        </w:tc>
-        <w:tc>
-          <w:p>
-            <w:pPr>
-              <w:pStyle w:val="Compact"/>
-              <w:jc w:val="right"/>
-            </w:pPr>
-            <w:r>
-              <w:t xml:space="preserve">1.01708</w:t>
-            </w:r>
-          </w:p>
-        </w:tc>
-        <w:tc>
-          <w:p>
-            <w:pPr>
-              <w:pStyle w:val="Compact"/>
-              <w:jc w:val="right"/>
-            </w:pPr>
-            <w:r>
-              <w:t xml:space="preserve">0.19853</w:t>
+              <w:t xml:space="preserve">0.96878</w:t>
+            </w:r>
+          </w:p>
+        </w:tc>
+        <w:tc>
+          <w:p>
+            <w:pPr>
+              <w:pStyle w:val="Compact"/>
+              <w:jc w:val="right"/>
+            </w:pPr>
+            <w:r>
+              <w:t xml:space="preserve">0.92238</w:t>
+            </w:r>
+          </w:p>
+        </w:tc>
+        <w:tc>
+          <w:p>
+            <w:pPr>
+              <w:pStyle w:val="Compact"/>
+              <w:jc w:val="right"/>
+            </w:pPr>
+            <w:r>
+              <w:t xml:space="preserve">1.0175</w:t>
+            </w:r>
+          </w:p>
+        </w:tc>
+        <w:tc>
+          <w:p>
+            <w:pPr>
+              <w:pStyle w:val="Compact"/>
+              <w:jc w:val="right"/>
+            </w:pPr>
+            <w:r>
+              <w:t xml:space="preserve">0.20516</w:t>
             </w:r>
           </w:p>
         </w:tc>
@@ -2291,40 +2006,40 @@
               <w:jc w:val="right"/>
             </w:pPr>
             <w:r>
-              <w:t xml:space="preserve">0.9912181</w:t>
-            </w:r>
-          </w:p>
-        </w:tc>
-        <w:tc>
-          <w:p>
-            <w:pPr>
-              <w:pStyle w:val="Compact"/>
-              <w:jc w:val="right"/>
-            </w:pPr>
-            <w:r>
-              <w:t xml:space="preserve">0.9435545</w:t>
-            </w:r>
-          </w:p>
-        </w:tc>
-        <w:tc>
-          <w:p>
-            <w:pPr>
-              <w:pStyle w:val="Compact"/>
-              <w:jc w:val="right"/>
-            </w:pPr>
-            <w:r>
-              <w:t xml:space="preserve">1.041289</w:t>
-            </w:r>
-          </w:p>
-        </w:tc>
-        <w:tc>
-          <w:p>
-            <w:pPr>
-              <w:pStyle w:val="Compact"/>
-              <w:jc w:val="right"/>
-            </w:pPr>
-            <w:r>
-              <w:t xml:space="preserve">0.7257283</w:t>
+              <w:t xml:space="preserve">0.9892114</w:t>
+            </w:r>
+          </w:p>
+        </w:tc>
+        <w:tc>
+          <w:p>
+            <w:pPr>
+              <w:pStyle w:val="Compact"/>
+              <w:jc w:val="right"/>
+            </w:pPr>
+            <w:r>
+              <w:t xml:space="preserve">0.9414052</w:t>
+            </w:r>
+          </w:p>
+        </w:tc>
+        <w:tc>
+          <w:p>
+            <w:pPr>
+              <w:pStyle w:val="Compact"/>
+              <w:jc w:val="right"/>
+            </w:pPr>
+            <w:r>
+              <w:t xml:space="preserve">1.039445</w:t>
+            </w:r>
+          </w:p>
+        </w:tc>
+        <w:tc>
+          <w:p>
+            <w:pPr>
+              <w:pStyle w:val="Compact"/>
+              <w:jc w:val="right"/>
+            </w:pPr>
+            <w:r>
+              <w:t xml:space="preserve">0.6677765</w:t>
             </w:r>
           </w:p>
         </w:tc>
@@ -2348,97 +2063,40 @@
               <w:jc w:val="right"/>
             </w:pPr>
             <w:r>
-              <w:t xml:space="preserve">1.8190972</w:t>
-            </w:r>
-          </w:p>
-        </w:tc>
-        <w:tc>
-          <w:p>
-            <w:pPr>
-              <w:pStyle w:val="Compact"/>
-              <w:jc w:val="right"/>
-            </w:pPr>
-            <w:r>
-              <w:t xml:space="preserve">1.0321683</w:t>
-            </w:r>
-          </w:p>
-        </w:tc>
-        <w:tc>
-          <w:p>
-            <w:pPr>
-              <w:pStyle w:val="Compact"/>
-              <w:jc w:val="right"/>
-            </w:pPr>
-            <w:r>
-              <w:t xml:space="preserve">3.205984</w:t>
-            </w:r>
-          </w:p>
-        </w:tc>
-        <w:tc>
-          <w:p>
-            <w:pPr>
-              <w:pStyle w:val="Compact"/>
-              <w:jc w:val="right"/>
-            </w:pPr>
-            <w:r>
-              <w:t xml:space="preserve">0.0385018</w:t>
-            </w:r>
-          </w:p>
-        </w:tc>
-      </w:tr>
-      <w:tr>
-        <w:tc>
-          <w:p>
-            <w:pPr>
-              <w:pStyle w:val="Compact"/>
-              <w:jc w:val="left"/>
-            </w:pPr>
-            <w:r>
-              <w:t xml:space="preserve">CohortVNAC</w:t>
-            </w:r>
-          </w:p>
-        </w:tc>
-        <w:tc>
-          <w:p>
-            <w:pPr>
-              <w:pStyle w:val="Compact"/>
-              <w:jc w:val="right"/>
-            </w:pPr>
-            <w:r>
-              <w:t xml:space="preserve">0.9608560</w:t>
-            </w:r>
-          </w:p>
-        </w:tc>
-        <w:tc>
-          <w:p>
-            <w:pPr>
-              <w:pStyle w:val="Compact"/>
-              <w:jc w:val="right"/>
-            </w:pPr>
-            <w:r>
-              <w:t xml:space="preserve">0.4711081</w:t>
-            </w:r>
-          </w:p>
-        </w:tc>
-        <w:tc>
-          <w:p>
-            <w:pPr>
-              <w:pStyle w:val="Compact"/>
-              <w:jc w:val="right"/>
-            </w:pPr>
-            <w:r>
-              <w:t xml:space="preserve">1.959729</w:t>
-            </w:r>
-          </w:p>
-        </w:tc>
-        <w:tc>
-          <w:p>
-            <w:pPr>
-              <w:pStyle w:val="Compact"/>
-              <w:jc w:val="right"/>
-            </w:pPr>
-            <w:r>
-              <w:t xml:space="preserve">0.9125631</w:t>
+              <w:t xml:space="preserve">1.7252704</w:t>
+            </w:r>
+          </w:p>
+        </w:tc>
+        <w:tc>
+          <w:p>
+            <w:pPr>
+              <w:pStyle w:val="Compact"/>
+              <w:jc w:val="right"/>
+            </w:pPr>
+            <w:r>
+              <w:t xml:space="preserve">1.0506381</w:t>
+            </w:r>
+          </w:p>
+        </w:tc>
+        <w:tc>
+          <w:p>
+            <w:pPr>
+              <w:pStyle w:val="Compact"/>
+              <w:jc w:val="right"/>
+            </w:pPr>
+            <w:r>
+              <w:t xml:space="preserve">2.833095</w:t>
+            </w:r>
+          </w:p>
+        </w:tc>
+        <w:tc>
+          <w:p>
+            <w:pPr>
+              <w:pStyle w:val="Compact"/>
+              <w:jc w:val="right"/>
+            </w:pPr>
+            <w:r>
+              <w:t xml:space="preserve">0.0311488</w:t>
             </w:r>
           </w:p>
         </w:tc>
@@ -2546,40 +2204,40 @@
               <w:jc w:val="right"/>
             </w:pPr>
             <w:r>
-              <w:t xml:space="preserve">0.99106</w:t>
-            </w:r>
-          </w:p>
-        </w:tc>
-        <w:tc>
-          <w:p>
-            <w:pPr>
-              <w:pStyle w:val="Compact"/>
-              <w:jc w:val="right"/>
-            </w:pPr>
-            <w:r>
-              <w:t xml:space="preserve">0.8875</w:t>
-            </w:r>
-          </w:p>
-        </w:tc>
-        <w:tc>
-          <w:p>
-            <w:pPr>
-              <w:pStyle w:val="Compact"/>
-              <w:jc w:val="right"/>
-            </w:pPr>
-            <w:r>
-              <w:t xml:space="preserve">1.1067</w:t>
-            </w:r>
-          </w:p>
-        </w:tc>
-        <w:tc>
-          <w:p>
-            <w:pPr>
-              <w:pStyle w:val="Compact"/>
-              <w:jc w:val="right"/>
-            </w:pPr>
-            <w:r>
-              <w:t xml:space="preserve">0.87332</w:t>
+              <w:t xml:space="preserve">0.98152</w:t>
+            </w:r>
+          </w:p>
+        </w:tc>
+        <w:tc>
+          <w:p>
+            <w:pPr>
+              <w:pStyle w:val="Compact"/>
+              <w:jc w:val="right"/>
+            </w:pPr>
+            <w:r>
+              <w:t xml:space="preserve">0.87889</w:t>
+            </w:r>
+          </w:p>
+        </w:tc>
+        <w:tc>
+          <w:p>
+            <w:pPr>
+              <w:pStyle w:val="Compact"/>
+              <w:jc w:val="right"/>
+            </w:pPr>
+            <w:r>
+              <w:t xml:space="preserve">1.09614</w:t>
+            </w:r>
+          </w:p>
+        </w:tc>
+        <w:tc>
+          <w:p>
+            <w:pPr>
+              <w:pStyle w:val="Compact"/>
+              <w:jc w:val="right"/>
+            </w:pPr>
+            <w:r>
+              <w:t xml:space="preserve">0.74064</w:t>
             </w:r>
           </w:p>
         </w:tc>
@@ -2701,40 +2359,40 @@
               <w:jc w:val="right"/>
             </w:pPr>
             <w:r>
-              <w:t xml:space="preserve">1.028211</w:t>
-            </w:r>
-          </w:p>
-        </w:tc>
-        <w:tc>
-          <w:p>
-            <w:pPr>
-              <w:pStyle w:val="Compact"/>
-              <w:jc w:val="right"/>
-            </w:pPr>
-            <w:r>
-              <w:t xml:space="preserve">0.9190627</w:t>
-            </w:r>
-          </w:p>
-        </w:tc>
-        <w:tc>
-          <w:p>
-            <w:pPr>
-              <w:pStyle w:val="Compact"/>
-              <w:jc w:val="right"/>
-            </w:pPr>
-            <w:r>
-              <w:t xml:space="preserve">1.150322</w:t>
-            </w:r>
-          </w:p>
-        </w:tc>
-        <w:tc>
-          <w:p>
-            <w:pPr>
-              <w:pStyle w:val="Compact"/>
-              <w:jc w:val="right"/>
-            </w:pPr>
-            <w:r>
-              <w:t xml:space="preserve">0.6270478</w:t>
+              <w:t xml:space="preserve">1.007860</w:t>
+            </w:r>
+          </w:p>
+        </w:tc>
+        <w:tc>
+          <w:p>
+            <w:pPr>
+              <w:pStyle w:val="Compact"/>
+              <w:jc w:val="right"/>
+            </w:pPr>
+            <w:r>
+              <w:t xml:space="preserve">0.9021039</w:t>
+            </w:r>
+          </w:p>
+        </w:tc>
+        <w:tc>
+          <w:p>
+            <w:pPr>
+              <w:pStyle w:val="Compact"/>
+              <w:jc w:val="right"/>
+            </w:pPr>
+            <w:r>
+              <w:t xml:space="preserve">1.126014</w:t>
+            </w:r>
+          </w:p>
+        </w:tc>
+        <w:tc>
+          <w:p>
+            <w:pPr>
+              <w:pStyle w:val="Compact"/>
+              <w:jc w:val="right"/>
+            </w:pPr>
+            <w:r>
+              <w:t xml:space="preserve">0.8899074</w:t>
             </w:r>
           </w:p>
         </w:tc>
@@ -2758,97 +2416,40 @@
               <w:jc w:val="right"/>
             </w:pPr>
             <w:r>
-              <w:t xml:space="preserve">2.025015</w:t>
-            </w:r>
-          </w:p>
-        </w:tc>
-        <w:tc>
-          <w:p>
-            <w:pPr>
-              <w:pStyle w:val="Compact"/>
-              <w:jc w:val="right"/>
-            </w:pPr>
-            <w:r>
-              <w:t xml:space="preserve">1.1787275</w:t>
-            </w:r>
-          </w:p>
-        </w:tc>
-        <w:tc>
-          <w:p>
-            <w:pPr>
-              <w:pStyle w:val="Compact"/>
-              <w:jc w:val="right"/>
-            </w:pPr>
-            <w:r>
-              <w:t xml:space="preserve">3.478909</w:t>
-            </w:r>
-          </w:p>
-        </w:tc>
-        <w:tc>
-          <w:p>
-            <w:pPr>
-              <w:pStyle w:val="Compact"/>
-              <w:jc w:val="right"/>
-            </w:pPr>
-            <w:r>
-              <w:t xml:space="preserve">0.0106025</w:t>
-            </w:r>
-          </w:p>
-        </w:tc>
-      </w:tr>
-      <w:tr>
-        <w:tc>
-          <w:p>
-            <w:pPr>
-              <w:pStyle w:val="Compact"/>
-              <w:jc w:val="left"/>
-            </w:pPr>
-            <w:r>
-              <w:t xml:space="preserve">CohortVNAC</w:t>
-            </w:r>
-          </w:p>
-        </w:tc>
-        <w:tc>
-          <w:p>
-            <w:pPr>
-              <w:pStyle w:val="Compact"/>
-              <w:jc w:val="right"/>
-            </w:pPr>
-            <w:r>
-              <w:t xml:space="preserve">1.016846</w:t>
-            </w:r>
-          </w:p>
-        </w:tc>
-        <w:tc>
-          <w:p>
-            <w:pPr>
-              <w:pStyle w:val="Compact"/>
-              <w:jc w:val="right"/>
-            </w:pPr>
-            <w:r>
-              <w:t xml:space="preserve">0.4980289</w:t>
-            </w:r>
-          </w:p>
-        </w:tc>
-        <w:tc>
-          <w:p>
-            <w:pPr>
-              <w:pStyle w:val="Compact"/>
-              <w:jc w:val="right"/>
-            </w:pPr>
-            <w:r>
-              <w:t xml:space="preserve">2.076136</w:t>
-            </w:r>
-          </w:p>
-        </w:tc>
-        <w:tc>
-          <w:p>
-            <w:pPr>
-              <w:pStyle w:val="Compact"/>
-              <w:jc w:val="right"/>
-            </w:pPr>
-            <w:r>
-              <w:t xml:space="preserve">0.9634136</w:t>
+              <w:t xml:space="preserve">1.857236</w:t>
+            </w:r>
+          </w:p>
+        </w:tc>
+        <w:tc>
+          <w:p>
+            <w:pPr>
+              <w:pStyle w:val="Compact"/>
+              <w:jc w:val="right"/>
+            </w:pPr>
+            <w:r>
+              <w:t xml:space="preserve">1.1667784</w:t>
+            </w:r>
+          </w:p>
+        </w:tc>
+        <w:tc>
+          <w:p>
+            <w:pPr>
+              <w:pStyle w:val="Compact"/>
+              <w:jc w:val="right"/>
+            </w:pPr>
+            <w:r>
+              <w:t xml:space="preserve">2.956282</w:t>
+            </w:r>
+          </w:p>
+        </w:tc>
+        <w:tc>
+          <w:p>
+            <w:pPr>
+              <w:pStyle w:val="Compact"/>
+              <w:jc w:val="right"/>
+            </w:pPr>
+            <w:r>
+              <w:t xml:space="preserve">0.0090455</w:t>
             </w:r>
           </w:p>
         </w:tc>
@@ -2871,7 +2472,7 @@
         <w:t xml:space="preserve"> </w:t>
       </w:r>
       <w:r>
-        <w:t xml:space="preserve">is significant at 10% level (and close to 5%), when we do not account for Cohort, however. It appears that the survival is only associated with whether the patient was followed at NAC or TGH.</w:t>
+        <w:t xml:space="preserve">is significant at 5% level when we do not account for Cohort, however. It appears that the survival is only associated with the patient's cohort.</w:t>
       </w:r>
     </w:p>
     <w:p>
@@ -3005,40 +2606,40 @@
               <w:jc w:val="right"/>
             </w:pPr>
             <w:r>
-              <w:t xml:space="preserve">1.0043102</w:t>
-            </w:r>
-          </w:p>
-        </w:tc>
-        <w:tc>
-          <w:p>
-            <w:pPr>
-              <w:pStyle w:val="Compact"/>
-              <w:jc w:val="right"/>
-            </w:pPr>
-            <w:r>
-              <w:t xml:space="preserve">0.9890796</w:t>
-            </w:r>
-          </w:p>
-        </w:tc>
-        <w:tc>
-          <w:p>
-            <w:pPr>
-              <w:pStyle w:val="Compact"/>
-              <w:jc w:val="right"/>
-            </w:pPr>
-            <w:r>
-              <w:t xml:space="preserve">1.019775</w:t>
-            </w:r>
-          </w:p>
-        </w:tc>
-        <w:tc>
-          <w:p>
-            <w:pPr>
-              <w:pStyle w:val="Compact"/>
-              <w:jc w:val="right"/>
-            </w:pPr>
-            <w:r>
-              <w:t xml:space="preserve">0.5812024</w:t>
+              <w:t xml:space="preserve">1.0027125</w:t>
+            </w:r>
+          </w:p>
+        </w:tc>
+        <w:tc>
+          <w:p>
+            <w:pPr>
+              <w:pStyle w:val="Compact"/>
+              <w:jc w:val="right"/>
+            </w:pPr>
+            <w:r>
+              <w:t xml:space="preserve">0.9868373</w:t>
+            </w:r>
+          </w:p>
+        </w:tc>
+        <w:tc>
+          <w:p>
+            <w:pPr>
+              <w:pStyle w:val="Compact"/>
+              <w:jc w:val="right"/>
+            </w:pPr>
+            <w:r>
+              <w:t xml:space="preserve">1.018843</w:t>
+            </w:r>
+          </w:p>
+        </w:tc>
+        <w:tc>
+          <w:p>
+            <w:pPr>
+              <w:pStyle w:val="Compact"/>
+              <w:jc w:val="right"/>
+            </w:pPr>
+            <w:r>
+              <w:t xml:space="preserve">0.7393748</w:t>
             </w:r>
           </w:p>
         </w:tc>
@@ -3062,40 +2663,40 @@
               <w:jc w:val="right"/>
             </w:pPr>
             <w:r>
-              <w:t xml:space="preserve">0.9982362</w:t>
-            </w:r>
-          </w:p>
-        </w:tc>
-        <w:tc>
-          <w:p>
-            <w:pPr>
-              <w:pStyle w:val="Compact"/>
-              <w:jc w:val="right"/>
-            </w:pPr>
-            <w:r>
-              <w:t xml:space="preserve">0.9754100</w:t>
-            </w:r>
-          </w:p>
-        </w:tc>
-        <w:tc>
-          <w:p>
-            <w:pPr>
-              <w:pStyle w:val="Compact"/>
-              <w:jc w:val="right"/>
-            </w:pPr>
-            <w:r>
-              <w:t xml:space="preserve">1.021597</w:t>
-            </w:r>
-          </w:p>
-        </w:tc>
-        <w:tc>
-          <w:p>
-            <w:pPr>
-              <w:pStyle w:val="Compact"/>
-              <w:jc w:val="right"/>
-            </w:pPr>
-            <w:r>
-              <w:t xml:space="preserve">0.8810959</w:t>
+              <w:t xml:space="preserve">0.9983244</w:t>
+            </w:r>
+          </w:p>
+        </w:tc>
+        <w:tc>
+          <w:p>
+            <w:pPr>
+              <w:pStyle w:val="Compact"/>
+              <w:jc w:val="right"/>
+            </w:pPr>
+            <w:r>
+              <w:t xml:space="preserve">0.9747983</w:t>
+            </w:r>
+          </w:p>
+        </w:tc>
+        <w:tc>
+          <w:p>
+            <w:pPr>
+              <w:pStyle w:val="Compact"/>
+              <w:jc w:val="right"/>
+            </w:pPr>
+            <w:r>
+              <w:t xml:space="preserve">1.022418</w:t>
+            </w:r>
+          </w:p>
+        </w:tc>
+        <w:tc>
+          <w:p>
+            <w:pPr>
+              <w:pStyle w:val="Compact"/>
+              <w:jc w:val="right"/>
+            </w:pPr>
+            <w:r>
+              <w:t xml:space="preserve">0.8903767</w:t>
             </w:r>
           </w:p>
         </w:tc>
@@ -3119,40 +2720,40 @@
               <w:jc w:val="right"/>
             </w:pPr>
             <w:r>
-              <w:t xml:space="preserve">0.7962271</w:t>
-            </w:r>
-          </w:p>
-        </w:tc>
-        <w:tc>
-          <w:p>
-            <w:pPr>
-              <w:pStyle w:val="Compact"/>
-              <w:jc w:val="right"/>
-            </w:pPr>
-            <w:r>
-              <w:t xml:space="preserve">0.6223272</w:t>
-            </w:r>
-          </w:p>
-        </w:tc>
-        <w:tc>
-          <w:p>
-            <w:pPr>
-              <w:pStyle w:val="Compact"/>
-              <w:jc w:val="right"/>
-            </w:pPr>
-            <w:r>
-              <w:t xml:space="preserve">1.018721</w:t>
-            </w:r>
-          </w:p>
-        </w:tc>
-        <w:tc>
-          <w:p>
-            <w:pPr>
-              <w:pStyle w:val="Compact"/>
-              <w:jc w:val="right"/>
-            </w:pPr>
-            <w:r>
-              <w:t xml:space="preserve">0.0699183</w:t>
+              <w:t xml:space="preserve">0.7928606</w:t>
+            </w:r>
+          </w:p>
+        </w:tc>
+        <w:tc>
+          <w:p>
+            <w:pPr>
+              <w:pStyle w:val="Compact"/>
+              <w:jc w:val="right"/>
+            </w:pPr>
+            <w:r>
+              <w:t xml:space="preserve">0.6192758</w:t>
+            </w:r>
+          </w:p>
+        </w:tc>
+        <w:tc>
+          <w:p>
+            <w:pPr>
+              <w:pStyle w:val="Compact"/>
+              <w:jc w:val="right"/>
+            </w:pPr>
+            <w:r>
+              <w:t xml:space="preserve">1.015102</w:t>
+            </w:r>
+          </w:p>
+        </w:tc>
+        <w:tc>
+          <w:p>
+            <w:pPr>
+              <w:pStyle w:val="Compact"/>
+              <w:jc w:val="right"/>
+            </w:pPr>
+            <w:r>
+              <w:t xml:space="preserve">0.0656108</w:t>
             </w:r>
           </w:p>
         </w:tc>
@@ -3176,40 +2777,40 @@
               <w:jc w:val="right"/>
             </w:pPr>
             <w:r>
-              <w:t xml:space="preserve">1.0027522</w:t>
-            </w:r>
-          </w:p>
-        </w:tc>
-        <w:tc>
-          <w:p>
-            <w:pPr>
-              <w:pStyle w:val="Compact"/>
-              <w:jc w:val="right"/>
-            </w:pPr>
-            <w:r>
-              <w:t xml:space="preserve">0.9664729</w:t>
-            </w:r>
-          </w:p>
-        </w:tc>
-        <w:tc>
-          <w:p>
-            <w:pPr>
-              <w:pStyle w:val="Compact"/>
-              <w:jc w:val="right"/>
-            </w:pPr>
-            <w:r>
-              <w:t xml:space="preserve">1.040393</w:t>
-            </w:r>
-          </w:p>
-        </w:tc>
-        <w:tc>
-          <w:p>
-            <w:pPr>
-              <w:pStyle w:val="Compact"/>
-              <w:jc w:val="right"/>
-            </w:pPr>
-            <w:r>
-              <w:t xml:space="preserve">0.8837785</w:t>
+              <w:t xml:space="preserve">0.9957327</w:t>
+            </w:r>
+          </w:p>
+        </w:tc>
+        <w:tc>
+          <w:p>
+            <w:pPr>
+              <w:pStyle w:val="Compact"/>
+              <w:jc w:val="right"/>
+            </w:pPr>
+            <w:r>
+              <w:t xml:space="preserve">0.9595186</w:t>
+            </w:r>
+          </w:p>
+        </w:tc>
+        <w:tc>
+          <w:p>
+            <w:pPr>
+              <w:pStyle w:val="Compact"/>
+              <w:jc w:val="right"/>
+            </w:pPr>
+            <w:r>
+              <w:t xml:space="preserve">1.033314</w:t>
+            </w:r>
+          </w:p>
+        </w:tc>
+        <w:tc>
+          <w:p>
+            <w:pPr>
+              <w:pStyle w:val="Compact"/>
+              <w:jc w:val="right"/>
+            </w:pPr>
+            <w:r>
+              <w:t xml:space="preserve">0.8210130</w:t>
             </w:r>
           </w:p>
         </w:tc>
@@ -3233,40 +2834,40 @@
               <w:jc w:val="right"/>
             </w:pPr>
             <w:r>
-              <w:t xml:space="preserve">0.9696639</w:t>
-            </w:r>
-          </w:p>
-        </w:tc>
-        <w:tc>
-          <w:p>
-            <w:pPr>
-              <w:pStyle w:val="Compact"/>
-              <w:jc w:val="right"/>
-            </w:pPr>
-            <w:r>
-              <w:t xml:space="preserve">0.8963341</w:t>
-            </w:r>
-          </w:p>
-        </w:tc>
-        <w:tc>
-          <w:p>
-            <w:pPr>
-              <w:pStyle w:val="Compact"/>
-              <w:jc w:val="right"/>
-            </w:pPr>
-            <w:r>
-              <w:t xml:space="preserve">1.048993</w:t>
-            </w:r>
-          </w:p>
-        </w:tc>
-        <w:tc>
-          <w:p>
-            <w:pPr>
-              <w:pStyle w:val="Compact"/>
-              <w:jc w:val="right"/>
-            </w:pPr>
-            <w:r>
-              <w:t xml:space="preserve">0.4425968</w:t>
+              <w:t xml:space="preserve">0.9810662</w:t>
+            </w:r>
+          </w:p>
+        </w:tc>
+        <w:tc>
+          <w:p>
+            <w:pPr>
+              <w:pStyle w:val="Compact"/>
+              <w:jc w:val="right"/>
+            </w:pPr>
+            <w:r>
+              <w:t xml:space="preserve">0.9092642</w:t>
+            </w:r>
+          </w:p>
+        </w:tc>
+        <w:tc>
+          <w:p>
+            <w:pPr>
+              <w:pStyle w:val="Compact"/>
+              <w:jc w:val="right"/>
+            </w:pPr>
+            <w:r>
+              <w:t xml:space="preserve">1.058538</w:t>
+            </w:r>
+          </w:p>
+        </w:tc>
+        <w:tc>
+          <w:p>
+            <w:pPr>
+              <w:pStyle w:val="Compact"/>
+              <w:jc w:val="right"/>
+            </w:pPr>
+            <w:r>
+              <w:t xml:space="preserve">0.6220566</w:t>
             </w:r>
           </w:p>
         </w:tc>
@@ -3290,40 +2891,40 @@
               <w:jc w:val="right"/>
             </w:pPr>
             <w:r>
-              <w:t xml:space="preserve">1.1227955</w:t>
-            </w:r>
-          </w:p>
-        </w:tc>
-        <w:tc>
-          <w:p>
-            <w:pPr>
-              <w:pStyle w:val="Compact"/>
-              <w:jc w:val="right"/>
-            </w:pPr>
-            <w:r>
-              <w:t xml:space="preserve">0.9515110</w:t>
-            </w:r>
-          </w:p>
-        </w:tc>
-        <w:tc>
-          <w:p>
-            <w:pPr>
-              <w:pStyle w:val="Compact"/>
-              <w:jc w:val="right"/>
-            </w:pPr>
-            <w:r>
-              <w:t xml:space="preserve">1.324914</w:t>
-            </w:r>
-          </w:p>
-        </w:tc>
-        <w:tc>
-          <w:p>
-            <w:pPr>
-              <w:pStyle w:val="Compact"/>
-              <w:jc w:val="right"/>
-            </w:pPr>
-            <w:r>
-              <w:t xml:space="preserve">0.1702422</w:t>
+              <w:t xml:space="preserve">1.1173577</w:t>
+            </w:r>
+          </w:p>
+        </w:tc>
+        <w:tc>
+          <w:p>
+            <w:pPr>
+              <w:pStyle w:val="Compact"/>
+              <w:jc w:val="right"/>
+            </w:pPr>
+            <w:r>
+              <w:t xml:space="preserve">0.9413873</w:t>
+            </w:r>
+          </w:p>
+        </w:tc>
+        <w:tc>
+          <w:p>
+            <w:pPr>
+              <w:pStyle w:val="Compact"/>
+              <w:jc w:val="right"/>
+            </w:pPr>
+            <w:r>
+              <w:t xml:space="preserve">1.326222</w:t>
+            </w:r>
+          </w:p>
+        </w:tc>
+        <w:tc>
+          <w:p>
+            <w:pPr>
+              <w:pStyle w:val="Compact"/>
+              <w:jc w:val="right"/>
+            </w:pPr>
+            <w:r>
+              <w:t xml:space="preserve">0.2043879</w:t>
             </w:r>
           </w:p>
         </w:tc>
@@ -3445,40 +3046,40 @@
               <w:jc w:val="right"/>
             </w:pPr>
             <w:r>
-              <w:t xml:space="preserve">1.0033316</w:t>
-            </w:r>
-          </w:p>
-        </w:tc>
-        <w:tc>
-          <w:p>
-            <w:pPr>
-              <w:pStyle w:val="Compact"/>
-              <w:jc w:val="right"/>
-            </w:pPr>
-            <w:r>
-              <w:t xml:space="preserve">0.9880922</w:t>
-            </w:r>
-          </w:p>
-        </w:tc>
-        <w:tc>
-          <w:p>
-            <w:pPr>
-              <w:pStyle w:val="Compact"/>
-              <w:jc w:val="right"/>
-            </w:pPr>
-            <w:r>
-              <w:t xml:space="preserve">1.018806</w:t>
-            </w:r>
-          </w:p>
-        </w:tc>
-        <w:tc>
-          <w:p>
-            <w:pPr>
-              <w:pStyle w:val="Compact"/>
-              <w:jc w:val="right"/>
-            </w:pPr>
-            <w:r>
-              <w:t xml:space="preserve">0.6701596</w:t>
+              <w:t xml:space="preserve">1.0005799</w:t>
+            </w:r>
+          </w:p>
+        </w:tc>
+        <w:tc>
+          <w:p>
+            <w:pPr>
+              <w:pStyle w:val="Compact"/>
+              <w:jc w:val="right"/>
+            </w:pPr>
+            <w:r>
+              <w:t xml:space="preserve">0.9846786</w:t>
+            </w:r>
+          </w:p>
+        </w:tc>
+        <w:tc>
+          <w:p>
+            <w:pPr>
+              <w:pStyle w:val="Compact"/>
+              <w:jc w:val="right"/>
+            </w:pPr>
+            <w:r>
+              <w:t xml:space="preserve">1.016738</w:t>
+            </w:r>
+          </w:p>
+        </w:tc>
+        <w:tc>
+          <w:p>
+            <w:pPr>
+              <w:pStyle w:val="Compact"/>
+              <w:jc w:val="right"/>
+            </w:pPr>
+            <w:r>
+              <w:t xml:space="preserve">0.9434590</w:t>
             </w:r>
           </w:p>
         </w:tc>
@@ -3502,40 +3103,40 @@
               <w:jc w:val="right"/>
             </w:pPr>
             <w:r>
-              <w:t xml:space="preserve">1.0034483</w:t>
-            </w:r>
-          </w:p>
-        </w:tc>
-        <w:tc>
-          <w:p>
-            <w:pPr>
-              <w:pStyle w:val="Compact"/>
-              <w:jc w:val="right"/>
-            </w:pPr>
-            <w:r>
-              <w:t xml:space="preserve">0.9821510</w:t>
-            </w:r>
-          </w:p>
-        </w:tc>
-        <w:tc>
-          <w:p>
-            <w:pPr>
-              <w:pStyle w:val="Compact"/>
-              <w:jc w:val="right"/>
-            </w:pPr>
-            <w:r>
-              <w:t xml:space="preserve">1.025207</w:t>
-            </w:r>
-          </w:p>
-        </w:tc>
-        <w:tc>
-          <w:p>
-            <w:pPr>
-              <w:pStyle w:val="Compact"/>
-              <w:jc w:val="right"/>
-            </w:pPr>
-            <w:r>
-              <w:t xml:space="preserve">0.7531376</w:t>
+              <w:t xml:space="preserve">1.0017938</w:t>
+            </w:r>
+          </w:p>
+        </w:tc>
+        <w:tc>
+          <w:p>
+            <w:pPr>
+              <w:pStyle w:val="Compact"/>
+              <w:jc w:val="right"/>
+            </w:pPr>
+            <w:r>
+              <w:t xml:space="preserve">0.9795763</w:t>
+            </w:r>
+          </w:p>
+        </w:tc>
+        <w:tc>
+          <w:p>
+            <w:pPr>
+              <w:pStyle w:val="Compact"/>
+              <w:jc w:val="right"/>
+            </w:pPr>
+            <w:r>
+              <w:t xml:space="preserve">1.024515</w:t>
+            </w:r>
+          </w:p>
+        </w:tc>
+        <w:tc>
+          <w:p>
+            <w:pPr>
+              <w:pStyle w:val="Compact"/>
+              <w:jc w:val="right"/>
+            </w:pPr>
+            <w:r>
+              <w:t xml:space="preserve">0.8755412</w:t>
             </w:r>
           </w:p>
         </w:tc>
@@ -3559,40 +3160,40 @@
               <w:jc w:val="right"/>
             </w:pPr>
             <w:r>
-              <w:t xml:space="preserve">0.8046771</w:t>
-            </w:r>
-          </w:p>
-        </w:tc>
-        <w:tc>
-          <w:p>
-            <w:pPr>
-              <w:pStyle w:val="Compact"/>
-              <w:jc w:val="right"/>
-            </w:pPr>
-            <w:r>
-              <w:t xml:space="preserve">0.6226077</w:t>
-            </w:r>
-          </w:p>
-        </w:tc>
-        <w:tc>
-          <w:p>
-            <w:pPr>
-              <w:pStyle w:val="Compact"/>
-              <w:jc w:val="right"/>
-            </w:pPr>
-            <w:r>
-              <w:t xml:space="preserve">1.039989</w:t>
-            </w:r>
-          </w:p>
-        </w:tc>
-        <w:tc>
-          <w:p>
-            <w:pPr>
-              <w:pStyle w:val="Compact"/>
-              <w:jc w:val="right"/>
-            </w:pPr>
-            <w:r>
-              <w:t xml:space="preserve">0.0968381</w:t>
+              <w:t xml:space="preserve">0.8221778</w:t>
+            </w:r>
+          </w:p>
+        </w:tc>
+        <w:tc>
+          <w:p>
+            <w:pPr>
+              <w:pStyle w:val="Compact"/>
+              <w:jc w:val="right"/>
+            </w:pPr>
+            <w:r>
+              <w:t xml:space="preserve">0.6456063</w:t>
+            </w:r>
+          </w:p>
+        </w:tc>
+        <w:tc>
+          <w:p>
+            <w:pPr>
+              <w:pStyle w:val="Compact"/>
+              <w:jc w:val="right"/>
+            </w:pPr>
+            <w:r>
+              <w:t xml:space="preserve">1.047041</w:t>
+            </w:r>
+          </w:p>
+        </w:tc>
+        <w:tc>
+          <w:p>
+            <w:pPr>
+              <w:pStyle w:val="Compact"/>
+              <w:jc w:val="right"/>
+            </w:pPr>
+            <w:r>
+              <w:t xml:space="preserve">0.1124431</w:t>
             </w:r>
           </w:p>
         </w:tc>
@@ -3616,40 +3217,40 @@
               <w:jc w:val="right"/>
             </w:pPr>
             <w:r>
-              <w:t xml:space="preserve">0.9897095</w:t>
-            </w:r>
-          </w:p>
-        </w:tc>
-        <w:tc>
-          <w:p>
-            <w:pPr>
-              <w:pStyle w:val="Compact"/>
-              <w:jc w:val="right"/>
-            </w:pPr>
-            <w:r>
-              <w:t xml:space="preserve">0.9495211</w:t>
-            </w:r>
-          </w:p>
-        </w:tc>
-        <w:tc>
-          <w:p>
-            <w:pPr>
-              <w:pStyle w:val="Compact"/>
-              <w:jc w:val="right"/>
-            </w:pPr>
-            <w:r>
-              <w:t xml:space="preserve">1.031599</w:t>
-            </w:r>
-          </w:p>
-        </w:tc>
-        <w:tc>
-          <w:p>
-            <w:pPr>
-              <w:pStyle w:val="Compact"/>
-              <w:jc w:val="right"/>
-            </w:pPr>
-            <w:r>
-              <w:t xml:space="preserve">0.6247947</w:t>
+              <w:t xml:space="preserve">0.9892029</w:t>
+            </w:r>
+          </w:p>
+        </w:tc>
+        <w:tc>
+          <w:p>
+            <w:pPr>
+              <w:pStyle w:val="Compact"/>
+              <w:jc w:val="right"/>
+            </w:pPr>
+            <w:r>
+              <w:t xml:space="preserve">0.9517730</w:t>
+            </w:r>
+          </w:p>
+        </w:tc>
+        <w:tc>
+          <w:p>
+            <w:pPr>
+              <w:pStyle w:val="Compact"/>
+              <w:jc w:val="right"/>
+            </w:pPr>
+            <w:r>
+              <w:t xml:space="preserve">1.028105</w:t>
+            </w:r>
+          </w:p>
+        </w:tc>
+        <w:tc>
+          <w:p>
+            <w:pPr>
+              <w:pStyle w:val="Compact"/>
+              <w:jc w:val="right"/>
+            </w:pPr>
+            <w:r>
+              <w:t xml:space="preserve">0.5812181</w:t>
             </w:r>
           </w:p>
         </w:tc>
@@ -3673,40 +3274,40 @@
               <w:jc w:val="right"/>
             </w:pPr>
             <w:r>
-              <w:t xml:space="preserve">0.9856657</w:t>
-            </w:r>
-          </w:p>
-        </w:tc>
-        <w:tc>
-          <w:p>
-            <w:pPr>
-              <w:pStyle w:val="Compact"/>
-              <w:jc w:val="right"/>
-            </w:pPr>
-            <w:r>
-              <w:t xml:space="preserve">0.9124864</w:t>
-            </w:r>
-          </w:p>
-        </w:tc>
-        <w:tc>
-          <w:p>
-            <w:pPr>
-              <w:pStyle w:val="Compact"/>
-              <w:jc w:val="right"/>
-            </w:pPr>
-            <w:r>
-              <w:t xml:space="preserve">1.064714</w:t>
-            </w:r>
-          </w:p>
-        </w:tc>
-        <w:tc>
-          <w:p>
-            <w:pPr>
-              <w:pStyle w:val="Compact"/>
-              <w:jc w:val="right"/>
-            </w:pPr>
-            <w:r>
-              <w:t xml:space="preserve">0.7137528</w:t>
+              <w:t xml:space="preserve">0.9948749</w:t>
+            </w:r>
+          </w:p>
+        </w:tc>
+        <w:tc>
+          <w:p>
+            <w:pPr>
+              <w:pStyle w:val="Compact"/>
+              <w:jc w:val="right"/>
+            </w:pPr>
+            <w:r>
+              <w:t xml:space="preserve">0.9235597</w:t>
+            </w:r>
+          </w:p>
+        </w:tc>
+        <w:tc>
+          <w:p>
+            <w:pPr>
+              <w:pStyle w:val="Compact"/>
+              <w:jc w:val="right"/>
+            </w:pPr>
+            <w:r>
+              <w:t xml:space="preserve">1.071697</w:t>
+            </w:r>
+          </w:p>
+        </w:tc>
+        <w:tc>
+          <w:p>
+            <w:pPr>
+              <w:pStyle w:val="Compact"/>
+              <w:jc w:val="right"/>
+            </w:pPr>
+            <w:r>
+              <w:t xml:space="preserve">0.8923004</w:t>
             </w:r>
           </w:p>
         </w:tc>
@@ -3730,40 +3331,40 @@
               <w:jc w:val="right"/>
             </w:pPr>
             <w:r>
-              <w:t xml:space="preserve">1.1422222</w:t>
-            </w:r>
-          </w:p>
-        </w:tc>
-        <w:tc>
-          <w:p>
-            <w:pPr>
-              <w:pStyle w:val="Compact"/>
-              <w:jc w:val="right"/>
-            </w:pPr>
-            <w:r>
-              <w:t xml:space="preserve">0.9526503</w:t>
-            </w:r>
-          </w:p>
-        </w:tc>
-        <w:tc>
-          <w:p>
-            <w:pPr>
-              <w:pStyle w:val="Compact"/>
-              <w:jc w:val="right"/>
-            </w:pPr>
-            <w:r>
-              <w:t xml:space="preserve">1.369518</w:t>
-            </w:r>
-          </w:p>
-        </w:tc>
-        <w:tc>
-          <w:p>
-            <w:pPr>
-              <w:pStyle w:val="Compact"/>
-              <w:jc w:val="right"/>
-            </w:pPr>
-            <w:r>
-              <w:t xml:space="preserve">0.1509743</w:t>
+              <w:t xml:space="preserve">1.1134037</w:t>
+            </w:r>
+          </w:p>
+        </w:tc>
+        <w:tc>
+          <w:p>
+            <w:pPr>
+              <w:pStyle w:val="Compact"/>
+              <w:jc w:val="right"/>
+            </w:pPr>
+            <w:r>
+              <w:t xml:space="preserve">0.9285485</w:t>
+            </w:r>
+          </w:p>
+        </w:tc>
+        <w:tc>
+          <w:p>
+            <w:pPr>
+              <w:pStyle w:val="Compact"/>
+              <w:jc w:val="right"/>
+            </w:pPr>
+            <w:r>
+              <w:t xml:space="preserve">1.335060</w:t>
+            </w:r>
+          </w:p>
+        </w:tc>
+        <w:tc>
+          <w:p>
+            <w:pPr>
+              <w:pStyle w:val="Compact"/>
+              <w:jc w:val="right"/>
+            </w:pPr>
+            <w:r>
+              <w:t xml:space="preserve">0.2461842</w:t>
             </w:r>
           </w:p>
         </w:tc>
@@ -3787,97 +3388,40 @@
               <w:jc w:val="right"/>
             </w:pPr>
             <w:r>
-              <w:t xml:space="preserve">1.8456846</w:t>
-            </w:r>
-          </w:p>
-        </w:tc>
-        <w:tc>
-          <w:p>
-            <w:pPr>
-              <w:pStyle w:val="Compact"/>
-              <w:jc w:val="right"/>
-            </w:pPr>
-            <w:r>
-              <w:t xml:space="preserve">0.9855445</w:t>
-            </w:r>
-          </w:p>
-        </w:tc>
-        <w:tc>
-          <w:p>
-            <w:pPr>
-              <w:pStyle w:val="Compact"/>
-              <w:jc w:val="right"/>
-            </w:pPr>
-            <w:r>
-              <w:t xml:space="preserve">3.456517</w:t>
-            </w:r>
-          </w:p>
-        </w:tc>
-        <w:tc>
-          <w:p>
-            <w:pPr>
-              <w:pStyle w:val="Compact"/>
-              <w:jc w:val="right"/>
-            </w:pPr>
-            <w:r>
-              <w:t xml:space="preserve">0.0555592</w:t>
-            </w:r>
-          </w:p>
-        </w:tc>
-      </w:tr>
-      <w:tr>
-        <w:tc>
-          <w:p>
-            <w:pPr>
-              <w:pStyle w:val="Compact"/>
-              <w:jc w:val="left"/>
-            </w:pPr>
-            <w:r>
-              <w:t xml:space="preserve">CohortVNAC</w:t>
-            </w:r>
-          </w:p>
-        </w:tc>
-        <w:tc>
-          <w:p>
-            <w:pPr>
-              <w:pStyle w:val="Compact"/>
-              <w:jc w:val="right"/>
-            </w:pPr>
-            <w:r>
-              <w:t xml:space="preserve">1.3358712</w:t>
-            </w:r>
-          </w:p>
-        </w:tc>
-        <w:tc>
-          <w:p>
-            <w:pPr>
-              <w:pStyle w:val="Compact"/>
-              <w:jc w:val="right"/>
-            </w:pPr>
-            <w:r>
-              <w:t xml:space="preserve">0.5827407</w:t>
-            </w:r>
-          </w:p>
-        </w:tc>
-        <w:tc>
-          <w:p>
-            <w:pPr>
-              <w:pStyle w:val="Compact"/>
-              <w:jc w:val="right"/>
-            </w:pPr>
-            <w:r>
-              <w:t xml:space="preserve">3.062343</w:t>
-            </w:r>
-          </w:p>
-        </w:tc>
-        <w:tc>
-          <w:p>
-            <w:pPr>
-              <w:pStyle w:val="Compact"/>
-              <w:jc w:val="right"/>
-            </w:pPr>
-            <w:r>
-              <w:t xml:space="preserve">0.4938767</w:t>
+              <w:t xml:space="preserve">1.5697174</w:t>
+            </w:r>
+          </w:p>
+        </w:tc>
+        <w:tc>
+          <w:p>
+            <w:pPr>
+              <w:pStyle w:val="Compact"/>
+              <w:jc w:val="right"/>
+            </w:pPr>
+            <w:r>
+              <w:t xml:space="preserve">0.9297656</w:t>
+            </w:r>
+          </w:p>
+        </w:tc>
+        <w:tc>
+          <w:p>
+            <w:pPr>
+              <w:pStyle w:val="Compact"/>
+              <w:jc w:val="right"/>
+            </w:pPr>
+            <w:r>
+              <w:t xml:space="preserve">2.650144</w:t>
+            </w:r>
+          </w:p>
+        </w:tc>
+        <w:tc>
+          <w:p>
+            <w:pPr>
+              <w:pStyle w:val="Compact"/>
+              <w:jc w:val="right"/>
+            </w:pPr>
+            <w:r>
+              <w:t xml:space="preserve">0.0915203</w:t>
             </w:r>
           </w:p>
         </w:tc>
@@ -3885,22 +3429,7 @@
     </w:tbl>
     <w:p>
       <w:r>
-        <w:t xml:space="preserve">When accounting for all the biomarkers in the model along with cohort, we see that</w:t>
-      </w:r>
-      <w:r>
-        <w:t xml:space="preserve"> </w:t>
-      </w:r>
-      <w:r>
-        <w:rPr>
-          <w:b/>
-        </w:rPr>
-        <w:t xml:space="preserve">CD20</w:t>
-      </w:r>
-      <w:r>
-        <w:t xml:space="preserve"> </w:t>
-      </w:r>
-      <w:r>
-        <w:t xml:space="preserve">is significant at the 10% level. More importantly, its hazard ratio is concordant with what we would expect: a one unit increase in the biomarker density is associated with a 0.80468 times change in hazard. That is, the biomarker has a protective effect.</w:t>
+        <w:t xml:space="preserve">When accounting for all the biomarkers in the model along with cohort, we see that no biomarkers are significant at any level.</w:t>
       </w:r>
     </w:p>
     <w:sectPr/>
@@ -3996,7 +3525,7 @@
     </w:lvl>
   </w:abstractNum>
   <w:abstractNum w:abstractNumId="990">
-    <w:nsid w:val="5fa7935e"/>
+    <w:nsid w:val="dc29e5e9"/>
     <w:multiLevelType w:val="multilevel"/>
     <w:lvl w:ilvl="0">
       <w:numFmt w:val="bullet"/>

</xml_diff>